<commit_message>
Actualización requerimientos no funcionales
</commit_message>
<xml_diff>
--- a/documentos/ciclo1/Análisis Requerimientos.docx
+++ b/documentos/ciclo1/Análisis Requerimientos.docx
@@ -776,6 +776,8 @@
         <w:t>Tabla de contenido</w:t>
       </w:r>
     </w:p>
+    <w:bookmarkStart w:id="0" w:name="_GoBack"/>
+    <w:bookmarkEnd w:id="0"/>
     <w:p>
       <w:pPr>
         <w:pStyle w:val="TDC1"/>
@@ -802,7 +804,7 @@
       <w:r>
         <w:fldChar w:fldCharType="separate"/>
       </w:r>
-      <w:hyperlink w:anchor="_Toc384160117" w:history="1">
+      <w:hyperlink w:anchor="_Toc384212175" w:history="1">
         <w:r>
           <w:rPr>
             <w:rStyle w:val="Hipervnculo"/>
@@ -848,7 +850,7 @@
             <w:noProof/>
             <w:webHidden/>
           </w:rPr>
-          <w:instrText xml:space="preserve"> PAGEREF _Toc384160117 \h </w:instrText>
+          <w:instrText xml:space="preserve"> PAGEREF _Toc384212175 \h </w:instrText>
         </w:r>
         <w:r>
           <w:rPr>
@@ -894,7 +896,7 @@
           <w:lang w:val="es-CO" w:eastAsia="es-CO"/>
         </w:rPr>
       </w:pPr>
-      <w:hyperlink w:anchor="_Toc384160118" w:history="1">
+      <w:hyperlink w:anchor="_Toc384212176" w:history="1">
         <w:r>
           <w:rPr>
             <w:rStyle w:val="Hipervnculo"/>
@@ -938,7 +940,7 @@
             <w:noProof/>
             <w:webHidden/>
           </w:rPr>
-          <w:instrText xml:space="preserve"> PAGEREF _Toc384160118 \h </w:instrText>
+          <w:instrText xml:space="preserve"> PAGEREF _Toc384212176 \h </w:instrText>
         </w:r>
         <w:r>
           <w:rPr>
@@ -984,7 +986,7 @@
           <w:lang w:val="es-CO" w:eastAsia="es-CO"/>
         </w:rPr>
       </w:pPr>
-      <w:hyperlink w:anchor="_Toc384160119" w:history="1">
+      <w:hyperlink w:anchor="_Toc384212177" w:history="1">
         <w:r>
           <w:rPr>
             <w:rStyle w:val="Hipervnculo"/>
@@ -1028,7 +1030,7 @@
             <w:noProof/>
             <w:webHidden/>
           </w:rPr>
-          <w:instrText xml:space="preserve"> PAGEREF _Toc384160119 \h </w:instrText>
+          <w:instrText xml:space="preserve"> PAGEREF _Toc384212177 \h </w:instrText>
         </w:r>
         <w:r>
           <w:rPr>
@@ -1074,7 +1076,7 @@
           <w:lang w:val="es-CO" w:eastAsia="es-CO"/>
         </w:rPr>
       </w:pPr>
-      <w:hyperlink w:anchor="_Toc384160120" w:history="1">
+      <w:hyperlink w:anchor="_Toc384212178" w:history="1">
         <w:r>
           <w:rPr>
             <w:rStyle w:val="Hipervnculo"/>
@@ -1118,7 +1120,7 @@
             <w:noProof/>
             <w:webHidden/>
           </w:rPr>
-          <w:instrText xml:space="preserve"> PAGEREF _Toc384160120 \h </w:instrText>
+          <w:instrText xml:space="preserve"> PAGEREF _Toc384212178 \h </w:instrText>
         </w:r>
         <w:r>
           <w:rPr>
@@ -1166,7 +1168,7 @@
           <w:lang w:val="es-CO" w:eastAsia="es-CO"/>
         </w:rPr>
       </w:pPr>
-      <w:hyperlink w:anchor="_Toc384160121" w:history="1">
+      <w:hyperlink w:anchor="_Toc384212179" w:history="1">
         <w:r>
           <w:rPr>
             <w:rStyle w:val="Hipervnculo"/>
@@ -1212,7 +1214,7 @@
             <w:noProof/>
             <w:webHidden/>
           </w:rPr>
-          <w:instrText xml:space="preserve"> PAGEREF _Toc384160121 \h </w:instrText>
+          <w:instrText xml:space="preserve"> PAGEREF _Toc384212179 \h </w:instrText>
         </w:r>
         <w:r>
           <w:rPr>
@@ -1258,7 +1260,7 @@
           <w:lang w:val="es-CO" w:eastAsia="es-CO"/>
         </w:rPr>
       </w:pPr>
-      <w:hyperlink w:anchor="_Toc384160122" w:history="1">
+      <w:hyperlink w:anchor="_Toc384212180" w:history="1">
         <w:r>
           <w:rPr>
             <w:rStyle w:val="Hipervnculo"/>
@@ -1302,7 +1304,7 @@
             <w:noProof/>
             <w:webHidden/>
           </w:rPr>
-          <w:instrText xml:space="preserve"> PAGEREF _Toc384160122 \h </w:instrText>
+          <w:instrText xml:space="preserve"> PAGEREF _Toc384212180 \h </w:instrText>
         </w:r>
         <w:r>
           <w:rPr>
@@ -1323,6 +1325,96 @@
             <w:webHidden/>
           </w:rPr>
           <w:t>3</w:t>
+        </w:r>
+        <w:r>
+          <w:rPr>
+            <w:noProof/>
+            <w:webHidden/>
+          </w:rPr>
+          <w:fldChar w:fldCharType="end"/>
+        </w:r>
+      </w:hyperlink>
+    </w:p>
+    <w:p>
+      <w:pPr>
+        <w:pStyle w:val="TDC2"/>
+        <w:tabs>
+          <w:tab w:val="left" w:pos="880"/>
+          <w:tab w:val="right" w:leader="dot" w:pos="9396"/>
+        </w:tabs>
+        <w:rPr>
+          <w:rFonts w:asciiTheme="minorHAnsi" w:eastAsiaTheme="minorEastAsia" w:hAnsiTheme="minorHAnsi" w:cstheme="minorBidi"/>
+          <w:smallCaps w:val="0"/>
+          <w:noProof/>
+          <w:szCs w:val="22"/>
+          <w:lang w:val="es-CO" w:eastAsia="es-CO"/>
+        </w:rPr>
+      </w:pPr>
+      <w:hyperlink w:anchor="_Toc384212181" w:history="1">
+        <w:r>
+          <w:rPr>
+            <w:rStyle w:val="Hipervnculo"/>
+            <w:noProof/>
+          </w:rPr>
+          <w:t>2.2</w:t>
+        </w:r>
+        <w:r>
+          <w:rPr>
+            <w:rFonts w:asciiTheme="minorHAnsi" w:eastAsiaTheme="minorEastAsia" w:hAnsiTheme="minorHAnsi" w:cstheme="minorBidi"/>
+            <w:smallCaps w:val="0"/>
+            <w:noProof/>
+            <w:szCs w:val="22"/>
+            <w:lang w:val="es-CO" w:eastAsia="es-CO"/>
+          </w:rPr>
+          <w:tab/>
+        </w:r>
+        <w:r>
+          <w:rPr>
+            <w:rStyle w:val="Hipervnculo"/>
+            <w:noProof/>
+          </w:rPr>
+          <w:t>Caso de uso 2: Contar los LOC adicionados y borrados del programa</w:t>
+        </w:r>
+        <w:r>
+          <w:rPr>
+            <w:noProof/>
+            <w:webHidden/>
+          </w:rPr>
+          <w:tab/>
+        </w:r>
+        <w:r>
+          <w:rPr>
+            <w:noProof/>
+            <w:webHidden/>
+          </w:rPr>
+          <w:fldChar w:fldCharType="begin"/>
+        </w:r>
+        <w:r>
+          <w:rPr>
+            <w:noProof/>
+            <w:webHidden/>
+          </w:rPr>
+          <w:instrText xml:space="preserve"> PAGEREF _Toc384212181 \h </w:instrText>
+        </w:r>
+        <w:r>
+          <w:rPr>
+            <w:noProof/>
+            <w:webHidden/>
+          </w:rPr>
+        </w:r>
+        <w:r>
+          <w:rPr>
+            <w:noProof/>
+            <w:webHidden/>
+          </w:rPr>
+          <w:fldChar w:fldCharType="separate"/>
+        </w:r>
+        <w:r>
+          <w:rPr>
+            <w:noProof/>
+            <w:webHidden/>
+          </w:rPr>
+          <w:t>4</w:t>
         </w:r>
         <w:r>
           <w:rPr>
@@ -1350,7 +1442,7 @@
           <w:lang w:val="es-CO" w:eastAsia="es-CO"/>
         </w:rPr>
       </w:pPr>
-      <w:hyperlink w:anchor="_Toc384160123" w:history="1">
+      <w:hyperlink w:anchor="_Toc384212182" w:history="1">
         <w:r>
           <w:rPr>
             <w:rStyle w:val="Hipervnculo"/>
@@ -1396,7 +1488,7 @@
             <w:noProof/>
             <w:webHidden/>
           </w:rPr>
-          <w:instrText xml:space="preserve"> PAGEREF _Toc384160123 \h </w:instrText>
+          <w:instrText xml:space="preserve"> PAGEREF _Toc384212182 \h </w:instrText>
         </w:r>
         <w:r>
           <w:rPr>
@@ -1429,22 +1521,20 @@
     </w:p>
     <w:p>
       <w:pPr>
-        <w:pStyle w:val="TDC1"/>
+        <w:pStyle w:val="TDC2"/>
         <w:tabs>
-          <w:tab w:val="left" w:pos="660"/>
+          <w:tab w:val="left" w:pos="880"/>
           <w:tab w:val="right" w:leader="dot" w:pos="9396"/>
         </w:tabs>
         <w:rPr>
           <w:rFonts w:asciiTheme="minorHAnsi" w:eastAsiaTheme="minorEastAsia" w:hAnsiTheme="minorHAnsi" w:cstheme="minorBidi"/>
-          <w:b w:val="0"/>
-          <w:bCs w:val="0"/>
-          <w:caps w:val="0"/>
+          <w:smallCaps w:val="0"/>
           <w:noProof/>
           <w:szCs w:val="22"/>
           <w:lang w:val="es-CO" w:eastAsia="es-CO"/>
         </w:rPr>
       </w:pPr>
-      <w:hyperlink w:anchor="_Toc384160124" w:history="1">
+      <w:hyperlink w:anchor="_Toc384212183" w:history="1">
         <w:r>
           <w:rPr>
             <w:rStyle w:val="Hipervnculo"/>
@@ -1455,9 +1545,7 @@
         <w:r>
           <w:rPr>
             <w:rFonts w:asciiTheme="minorHAnsi" w:eastAsiaTheme="minorEastAsia" w:hAnsiTheme="minorHAnsi" w:cstheme="minorBidi"/>
-            <w:b w:val="0"/>
-            <w:bCs w:val="0"/>
-            <w:caps w:val="0"/>
+            <w:smallCaps w:val="0"/>
             <w:noProof/>
             <w:szCs w:val="22"/>
             <w:lang w:val="es-CO" w:eastAsia="es-CO"/>
@@ -1469,7 +1557,7 @@
             <w:rStyle w:val="Hipervnculo"/>
             <w:noProof/>
           </w:rPr>
-          <w:t>Descripción</w:t>
+          <w:t>Usabilidad</w:t>
         </w:r>
         <w:r>
           <w:rPr>
@@ -1490,7 +1578,7 @@
             <w:noProof/>
             <w:webHidden/>
           </w:rPr>
-          <w:instrText xml:space="preserve"> PAGEREF _Toc384160124 \h </w:instrText>
+          <w:instrText xml:space="preserve"> PAGEREF _Toc384212183 \h </w:instrText>
         </w:r>
         <w:r>
           <w:rPr>
@@ -1511,6 +1599,276 @@
             <w:webHidden/>
           </w:rPr>
           <w:t>4</w:t>
+        </w:r>
+        <w:r>
+          <w:rPr>
+            <w:noProof/>
+            <w:webHidden/>
+          </w:rPr>
+          <w:fldChar w:fldCharType="end"/>
+        </w:r>
+      </w:hyperlink>
+    </w:p>
+    <w:p>
+      <w:pPr>
+        <w:pStyle w:val="TDC2"/>
+        <w:tabs>
+          <w:tab w:val="left" w:pos="880"/>
+          <w:tab w:val="right" w:leader="dot" w:pos="9396"/>
+        </w:tabs>
+        <w:rPr>
+          <w:rFonts w:asciiTheme="minorHAnsi" w:eastAsiaTheme="minorEastAsia" w:hAnsiTheme="minorHAnsi" w:cstheme="minorBidi"/>
+          <w:smallCaps w:val="0"/>
+          <w:noProof/>
+          <w:szCs w:val="22"/>
+          <w:lang w:val="es-CO" w:eastAsia="es-CO"/>
+        </w:rPr>
+      </w:pPr>
+      <w:hyperlink w:anchor="_Toc384212184" w:history="1">
+        <w:r>
+          <w:rPr>
+            <w:rStyle w:val="Hipervnculo"/>
+            <w:noProof/>
+          </w:rPr>
+          <w:t>3.2</w:t>
+        </w:r>
+        <w:r>
+          <w:rPr>
+            <w:rFonts w:asciiTheme="minorHAnsi" w:eastAsiaTheme="minorEastAsia" w:hAnsiTheme="minorHAnsi" w:cstheme="minorBidi"/>
+            <w:smallCaps w:val="0"/>
+            <w:noProof/>
+            <w:szCs w:val="22"/>
+            <w:lang w:val="es-CO" w:eastAsia="es-CO"/>
+          </w:rPr>
+          <w:tab/>
+        </w:r>
+        <w:r>
+          <w:rPr>
+            <w:rStyle w:val="Hipervnculo"/>
+            <w:noProof/>
+          </w:rPr>
+          <w:t>Portabilidad</w:t>
+        </w:r>
+        <w:r>
+          <w:rPr>
+            <w:noProof/>
+            <w:webHidden/>
+          </w:rPr>
+          <w:tab/>
+        </w:r>
+        <w:r>
+          <w:rPr>
+            <w:noProof/>
+            <w:webHidden/>
+          </w:rPr>
+          <w:fldChar w:fldCharType="begin"/>
+        </w:r>
+        <w:r>
+          <w:rPr>
+            <w:noProof/>
+            <w:webHidden/>
+          </w:rPr>
+          <w:instrText xml:space="preserve"> PAGEREF _Toc384212184 \h </w:instrText>
+        </w:r>
+        <w:r>
+          <w:rPr>
+            <w:noProof/>
+            <w:webHidden/>
+          </w:rPr>
+        </w:r>
+        <w:r>
+          <w:rPr>
+            <w:noProof/>
+            <w:webHidden/>
+          </w:rPr>
+          <w:fldChar w:fldCharType="separate"/>
+        </w:r>
+        <w:r>
+          <w:rPr>
+            <w:noProof/>
+            <w:webHidden/>
+          </w:rPr>
+          <w:t>4</w:t>
+        </w:r>
+        <w:r>
+          <w:rPr>
+            <w:noProof/>
+            <w:webHidden/>
+          </w:rPr>
+          <w:fldChar w:fldCharType="end"/>
+        </w:r>
+      </w:hyperlink>
+    </w:p>
+    <w:p>
+      <w:pPr>
+        <w:pStyle w:val="TDC2"/>
+        <w:tabs>
+          <w:tab w:val="left" w:pos="880"/>
+          <w:tab w:val="right" w:leader="dot" w:pos="9396"/>
+        </w:tabs>
+        <w:rPr>
+          <w:rFonts w:asciiTheme="minorHAnsi" w:eastAsiaTheme="minorEastAsia" w:hAnsiTheme="minorHAnsi" w:cstheme="minorBidi"/>
+          <w:smallCaps w:val="0"/>
+          <w:noProof/>
+          <w:szCs w:val="22"/>
+          <w:lang w:val="es-CO" w:eastAsia="es-CO"/>
+        </w:rPr>
+      </w:pPr>
+      <w:hyperlink w:anchor="_Toc384212185" w:history="1">
+        <w:r>
+          <w:rPr>
+            <w:rStyle w:val="Hipervnculo"/>
+            <w:noProof/>
+          </w:rPr>
+          <w:t>3.3</w:t>
+        </w:r>
+        <w:r>
+          <w:rPr>
+            <w:rFonts w:asciiTheme="minorHAnsi" w:eastAsiaTheme="minorEastAsia" w:hAnsiTheme="minorHAnsi" w:cstheme="minorBidi"/>
+            <w:smallCaps w:val="0"/>
+            <w:noProof/>
+            <w:szCs w:val="22"/>
+            <w:lang w:val="es-CO" w:eastAsia="es-CO"/>
+          </w:rPr>
+          <w:tab/>
+        </w:r>
+        <w:r>
+          <w:rPr>
+            <w:rStyle w:val="Hipervnculo"/>
+            <w:noProof/>
+          </w:rPr>
+          <w:t>Mantenibilidad</w:t>
+        </w:r>
+        <w:r>
+          <w:rPr>
+            <w:noProof/>
+            <w:webHidden/>
+          </w:rPr>
+          <w:tab/>
+        </w:r>
+        <w:r>
+          <w:rPr>
+            <w:noProof/>
+            <w:webHidden/>
+          </w:rPr>
+          <w:fldChar w:fldCharType="begin"/>
+        </w:r>
+        <w:r>
+          <w:rPr>
+            <w:noProof/>
+            <w:webHidden/>
+          </w:rPr>
+          <w:instrText xml:space="preserve"> PAGEREF _Toc384212185 \h </w:instrText>
+        </w:r>
+        <w:r>
+          <w:rPr>
+            <w:noProof/>
+            <w:webHidden/>
+          </w:rPr>
+        </w:r>
+        <w:r>
+          <w:rPr>
+            <w:noProof/>
+            <w:webHidden/>
+          </w:rPr>
+          <w:fldChar w:fldCharType="separate"/>
+        </w:r>
+        <w:r>
+          <w:rPr>
+            <w:noProof/>
+            <w:webHidden/>
+          </w:rPr>
+          <w:t>4</w:t>
+        </w:r>
+        <w:r>
+          <w:rPr>
+            <w:noProof/>
+            <w:webHidden/>
+          </w:rPr>
+          <w:fldChar w:fldCharType="end"/>
+        </w:r>
+      </w:hyperlink>
+    </w:p>
+    <w:p>
+      <w:pPr>
+        <w:pStyle w:val="TDC2"/>
+        <w:tabs>
+          <w:tab w:val="left" w:pos="880"/>
+          <w:tab w:val="right" w:leader="dot" w:pos="9396"/>
+        </w:tabs>
+        <w:rPr>
+          <w:rFonts w:asciiTheme="minorHAnsi" w:eastAsiaTheme="minorEastAsia" w:hAnsiTheme="minorHAnsi" w:cstheme="minorBidi"/>
+          <w:smallCaps w:val="0"/>
+          <w:noProof/>
+          <w:szCs w:val="22"/>
+          <w:lang w:val="es-CO" w:eastAsia="es-CO"/>
+        </w:rPr>
+      </w:pPr>
+      <w:hyperlink w:anchor="_Toc384212186" w:history="1">
+        <w:r>
+          <w:rPr>
+            <w:rStyle w:val="Hipervnculo"/>
+            <w:noProof/>
+          </w:rPr>
+          <w:t>3.4</w:t>
+        </w:r>
+        <w:r>
+          <w:rPr>
+            <w:rFonts w:asciiTheme="minorHAnsi" w:eastAsiaTheme="minorEastAsia" w:hAnsiTheme="minorHAnsi" w:cstheme="minorBidi"/>
+            <w:smallCaps w:val="0"/>
+            <w:noProof/>
+            <w:szCs w:val="22"/>
+            <w:lang w:val="es-CO" w:eastAsia="es-CO"/>
+          </w:rPr>
+          <w:tab/>
+        </w:r>
+        <w:r>
+          <w:rPr>
+            <w:rStyle w:val="Hipervnculo"/>
+            <w:noProof/>
+          </w:rPr>
+          <w:t>Modularidad</w:t>
+        </w:r>
+        <w:r>
+          <w:rPr>
+            <w:noProof/>
+            <w:webHidden/>
+          </w:rPr>
+          <w:tab/>
+        </w:r>
+        <w:r>
+          <w:rPr>
+            <w:noProof/>
+            <w:webHidden/>
+          </w:rPr>
+          <w:fldChar w:fldCharType="begin"/>
+        </w:r>
+        <w:r>
+          <w:rPr>
+            <w:noProof/>
+            <w:webHidden/>
+          </w:rPr>
+          <w:instrText xml:space="preserve"> PAGEREF _Toc384212186 \h </w:instrText>
+        </w:r>
+        <w:r>
+          <w:rPr>
+            <w:noProof/>
+            <w:webHidden/>
+          </w:rPr>
+        </w:r>
+        <w:r>
+          <w:rPr>
+            <w:noProof/>
+            <w:webHidden/>
+          </w:rPr>
+          <w:fldChar w:fldCharType="separate"/>
+        </w:r>
+        <w:r>
+          <w:rPr>
+            <w:noProof/>
+            <w:webHidden/>
+          </w:rPr>
+          <w:t>5</w:t>
         </w:r>
         <w:r>
           <w:rPr>
@@ -1538,7 +1896,7 @@
           <w:lang w:val="es-CO" w:eastAsia="es-CO"/>
         </w:rPr>
       </w:pPr>
-      <w:hyperlink w:anchor="_Toc384160125" w:history="1">
+      <w:hyperlink w:anchor="_Toc384212187" w:history="1">
         <w:r>
           <w:rPr>
             <w:rStyle w:val="Hipervnculo"/>
@@ -1563,7 +1921,7 @@
             <w:rStyle w:val="Hipervnculo"/>
             <w:noProof/>
           </w:rPr>
-          <w:t>Prototipos</w:t>
+          <w:t>Interfaz de Usuario</w:t>
         </w:r>
         <w:r>
           <w:rPr>
@@ -1584,7 +1942,7 @@
             <w:noProof/>
             <w:webHidden/>
           </w:rPr>
-          <w:instrText xml:space="preserve"> PAGEREF _Toc384160125 \h </w:instrText>
+          <w:instrText xml:space="preserve"> PAGEREF _Toc384212187 \h </w:instrText>
         </w:r>
         <w:r>
           <w:rPr>
@@ -1604,7 +1962,7 @@
             <w:noProof/>
             <w:webHidden/>
           </w:rPr>
-          <w:t>4</w:t>
+          <w:t>5</w:t>
         </w:r>
         <w:r>
           <w:rPr>
@@ -1643,12 +2001,12 @@
       <w:pPr>
         <w:pStyle w:val="Ttulo1"/>
       </w:pPr>
-      <w:bookmarkStart w:id="0" w:name="_Toc384160117"/>
+      <w:bookmarkStart w:id="1" w:name="_Toc384212175"/>
       <w:r>
         <w:lastRenderedPageBreak/>
         <w:t>Introducción</w:t>
       </w:r>
-      <w:bookmarkEnd w:id="0"/>
+      <w:bookmarkEnd w:id="1"/>
       <w:r>
         <w:fldChar w:fldCharType="begin"/>
       </w:r>
@@ -1667,11 +2025,11 @@
           <w:numId w:val="26"/>
         </w:numPr>
       </w:pPr>
-      <w:bookmarkStart w:id="1" w:name="_Toc384160118"/>
+      <w:bookmarkStart w:id="2" w:name="_Toc384212176"/>
       <w:r>
         <w:t>Propósito del documento</w:t>
       </w:r>
-      <w:bookmarkEnd w:id="1"/>
+      <w:bookmarkEnd w:id="2"/>
     </w:p>
     <w:p>
       <w:pPr>
@@ -1693,14 +2051,14 @@
         </w:numPr>
         <w:jc w:val="both"/>
       </w:pPr>
-      <w:bookmarkStart w:id="2" w:name="_Toc384160119"/>
+      <w:bookmarkStart w:id="3" w:name="_Toc384212177"/>
       <w:r>
         <w:t>Descripció</w:t>
       </w:r>
       <w:r>
         <w:t>n</w:t>
       </w:r>
-      <w:bookmarkEnd w:id="2"/>
+      <w:bookmarkEnd w:id="3"/>
       <w:r>
         <w:t xml:space="preserve"> </w:t>
       </w:r>
@@ -1742,14 +2100,14 @@
           <w:numId w:val="16"/>
         </w:numPr>
       </w:pPr>
-      <w:bookmarkStart w:id="3" w:name="_Toc384160120"/>
+      <w:bookmarkStart w:id="4" w:name="_Toc384212178"/>
       <w:r>
         <w:t>Información del Equip</w:t>
       </w:r>
       <w:r>
         <w:t>o</w:t>
       </w:r>
-      <w:bookmarkEnd w:id="3"/>
+      <w:bookmarkEnd w:id="4"/>
       <w:r>
         <w:rPr>
           <w:rFonts w:ascii="Times New Roman" w:hAnsi="Times New Roman"/>
@@ -2292,28 +2650,28 @@
       <w:pPr>
         <w:pStyle w:val="Ttulo1"/>
       </w:pPr>
-      <w:bookmarkStart w:id="4" w:name="_Toc384160121"/>
+      <w:bookmarkStart w:id="5" w:name="_Toc384212179"/>
       <w:r>
         <w:t>Análisis Funcional</w:t>
       </w:r>
-      <w:bookmarkEnd w:id="4"/>
+      <w:bookmarkEnd w:id="5"/>
     </w:p>
     <w:p>
       <w:pPr>
         <w:pStyle w:val="Ttulo2"/>
         <w:numPr>
           <w:ilvl w:val="1"/>
-          <w:numId w:val="25"/>
+          <w:numId w:val="28"/>
         </w:numPr>
       </w:pPr>
-      <w:bookmarkStart w:id="5" w:name="_Toc384160122"/>
+      <w:bookmarkStart w:id="6" w:name="_Toc384212180"/>
       <w:r>
         <w:t xml:space="preserve">Caso de uso 1: </w:t>
       </w:r>
       <w:r>
         <w:t>Identificar los LOC adicionados y modificados en el programa.</w:t>
       </w:r>
-      <w:bookmarkEnd w:id="5"/>
+      <w:bookmarkEnd w:id="6"/>
     </w:p>
     <w:p>
       <w:pPr>
@@ -2528,7 +2886,7 @@
                 <w:color w:val="000000" w:themeColor="text1"/>
                 <w:szCs w:val="22"/>
               </w:rPr>
-              <w:t>MEDIA</w:t>
+              <w:t>ALTA</w:t>
             </w:r>
           </w:p>
         </w:tc>
@@ -2764,7 +3122,7 @@
                 <w:bCs/>
                 <w:szCs w:val="22"/>
               </w:rPr>
-              <w:t xml:space="preserve">ingresa a la aplicación selecciona mediante la interfaz el programa base y el programa modificado y </w:t>
+              <w:t xml:space="preserve">ingresa a la aplicación selecciona mediante la interfaz </w:t>
             </w:r>
             <w:r>
               <w:rPr>
@@ -2772,7 +3130,7 @@
                 <w:bCs/>
                 <w:szCs w:val="22"/>
               </w:rPr>
-              <w:t xml:space="preserve">observa los resultados </w:t>
+              <w:t>el programa modificado, el sistema realiza la comparación de este archivo con el archivo base almacenado</w:t>
             </w:r>
             <w:r>
               <w:rPr>
@@ -2780,47 +3138,681 @@
                 <w:bCs/>
                 <w:szCs w:val="22"/>
               </w:rPr>
-              <w:t>de los LOC adicionados y eliminados.</w:t>
+              <w:t xml:space="preserve"> e identifica las líneas de </w:t>
+            </w:r>
+            <w:r>
+              <w:rPr>
+                <w:rFonts w:cs="Calibri"/>
+                <w:bCs/>
+                <w:szCs w:val="22"/>
+              </w:rPr>
+              <w:lastRenderedPageBreak/>
+              <w:t>código que fueron agregadas y eliminadas en el programa modificado.</w:t>
             </w:r>
           </w:p>
         </w:tc>
       </w:tr>
     </w:tbl>
-    <w:p/>
-    <w:p/>
     <w:p>
       <w:pPr>
-        <w:pStyle w:val="Ttulo1"/>
-      </w:pPr>
-      <w:bookmarkStart w:id="6" w:name="_Toc384160123"/>
-      <w:r>
-        <w:t>Requerimientos No funcionales</w:t>
-      </w:r>
-      <w:bookmarkEnd w:id="6"/>
-    </w:p>
-    <w:p>
-      <w:pPr>
-        <w:pStyle w:val="Ttulo1"/>
+        <w:pStyle w:val="Ttulo2"/>
         <w:numPr>
           <w:ilvl w:val="1"/>
-          <w:numId w:val="17"/>
+          <w:numId w:val="25"/>
         </w:numPr>
       </w:pPr>
-      <w:bookmarkStart w:id="7" w:name="_Toc384160124"/>
+      <w:bookmarkStart w:id="7" w:name="_Toc384212181"/>
       <w:r>
-        <w:t>Descripción</w:t>
+        <w:lastRenderedPageBreak/>
+        <w:t>Caso de uso 2</w:t>
+      </w:r>
+      <w:r>
+        <w:t xml:space="preserve">: </w:t>
+      </w:r>
+      <w:r>
+        <w:t>Contar los LOC adicionados y borrados del programa</w:t>
       </w:r>
       <w:bookmarkEnd w:id="7"/>
     </w:p>
     <w:p>
       <w:pPr>
+        <w:jc w:val="both"/>
+        <w:rPr>
+          <w:rFonts w:cs="Calibri"/>
+          <w:color w:val="4F81BD"/>
+          <w:szCs w:val="22"/>
+        </w:rPr>
+      </w:pPr>
+    </w:p>
+    <w:tbl>
+      <w:tblPr>
+        <w:tblW w:w="9048" w:type="dxa"/>
+        <w:tblInd w:w="55" w:type="dxa"/>
+        <w:tblCellMar>
+          <w:left w:w="70" w:type="dxa"/>
+          <w:right w:w="70" w:type="dxa"/>
+        </w:tblCellMar>
+        <w:tblLook w:val="0000" w:firstRow="0" w:lastRow="0" w:firstColumn="0" w:lastColumn="0" w:noHBand="0" w:noVBand="0"/>
+      </w:tblPr>
+      <w:tblGrid>
+        <w:gridCol w:w="2835"/>
+        <w:gridCol w:w="6213"/>
+      </w:tblGrid>
+      <w:tr>
+        <w:trPr>
+          <w:trHeight w:val="255"/>
+        </w:trPr>
+        <w:tc>
+          <w:tcPr>
+            <w:tcW w:w="9048" w:type="dxa"/>
+            <w:gridSpan w:val="2"/>
+            <w:tcBorders>
+              <w:top w:val="single" w:sz="8" w:space="0" w:color="auto"/>
+              <w:left w:val="single" w:sz="8" w:space="0" w:color="auto"/>
+              <w:bottom w:val="single" w:sz="4" w:space="0" w:color="auto"/>
+              <w:right w:val="single" w:sz="8" w:space="0" w:color="000000"/>
+            </w:tcBorders>
+            <w:shd w:val="clear" w:color="auto" w:fill="auto"/>
+            <w:noWrap/>
+          </w:tcPr>
+          <w:p>
+            <w:pPr>
+              <w:rPr>
+                <w:rFonts w:cs="Calibri"/>
+                <w:szCs w:val="22"/>
+              </w:rPr>
+            </w:pPr>
+            <w:r>
+              <w:rPr>
+                <w:rFonts w:cs="Calibri"/>
+                <w:b/>
+                <w:bCs/>
+                <w:szCs w:val="22"/>
+              </w:rPr>
+              <w:t>Nombre</w:t>
+            </w:r>
+            <w:r>
+              <w:rPr>
+                <w:rFonts w:cs="Calibri"/>
+                <w:szCs w:val="22"/>
+              </w:rPr>
+              <w:t xml:space="preserve">: </w:t>
+            </w:r>
+          </w:p>
+          <w:p>
+            <w:pPr>
+              <w:rPr>
+                <w:rFonts w:cs="Calibri"/>
+                <w:b/>
+                <w:bCs/>
+                <w:color w:val="4F81BD"/>
+                <w:szCs w:val="22"/>
+              </w:rPr>
+            </w:pPr>
+            <w:r>
+              <w:t>Contar los LOC adicionados y borrados del programa</w:t>
+            </w:r>
+          </w:p>
+        </w:tc>
+      </w:tr>
+      <w:tr>
+        <w:trPr>
+          <w:trHeight w:val="255"/>
+        </w:trPr>
+        <w:tc>
+          <w:tcPr>
+            <w:tcW w:w="9048" w:type="dxa"/>
+            <w:gridSpan w:val="2"/>
+            <w:tcBorders>
+              <w:top w:val="single" w:sz="4" w:space="0" w:color="auto"/>
+              <w:left w:val="single" w:sz="8" w:space="0" w:color="auto"/>
+              <w:bottom w:val="single" w:sz="4" w:space="0" w:color="auto"/>
+              <w:right w:val="single" w:sz="8" w:space="0" w:color="000000"/>
+            </w:tcBorders>
+            <w:shd w:val="clear" w:color="auto" w:fill="auto"/>
+            <w:noWrap/>
+          </w:tcPr>
+          <w:p>
+            <w:pPr>
+              <w:rPr>
+                <w:rFonts w:cs="Calibri"/>
+                <w:szCs w:val="22"/>
+              </w:rPr>
+            </w:pPr>
+            <w:r>
+              <w:rPr>
+                <w:rFonts w:cs="Calibri"/>
+                <w:b/>
+                <w:bCs/>
+                <w:szCs w:val="22"/>
+              </w:rPr>
+              <w:t>Descripción</w:t>
+            </w:r>
+            <w:r>
+              <w:rPr>
+                <w:rFonts w:cs="Calibri"/>
+                <w:szCs w:val="22"/>
+              </w:rPr>
+              <w:t xml:space="preserve">: </w:t>
+            </w:r>
+          </w:p>
+          <w:p>
+            <w:pPr>
+              <w:rPr>
+                <w:i/>
+              </w:rPr>
+            </w:pPr>
+          </w:p>
+          <w:p>
+            <w:pPr>
+              <w:rPr>
+                <w:i/>
+              </w:rPr>
+            </w:pPr>
+            <w:r>
+              <w:rPr>
+                <w:i/>
+              </w:rPr>
+              <w:t>El sistema debe contar el número de líneas de código identificadas en la comparación que fueron adicionadas y eliminadas del programa modificado.</w:t>
+            </w:r>
+          </w:p>
+          <w:p>
+            <w:pPr>
+              <w:rPr>
+                <w:rFonts w:cs="Calibri"/>
+                <w:b/>
+                <w:bCs/>
+                <w:i/>
+                <w:color w:val="4F81BD"/>
+                <w:szCs w:val="22"/>
+              </w:rPr>
+            </w:pPr>
+          </w:p>
+        </w:tc>
+      </w:tr>
+      <w:tr>
+        <w:trPr>
+          <w:trHeight w:val="510"/>
+        </w:trPr>
+        <w:tc>
+          <w:tcPr>
+            <w:tcW w:w="2835" w:type="dxa"/>
+            <w:tcBorders>
+              <w:top w:val="nil"/>
+              <w:left w:val="single" w:sz="8" w:space="0" w:color="auto"/>
+              <w:bottom w:val="single" w:sz="4" w:space="0" w:color="auto"/>
+              <w:right w:val="single" w:sz="4" w:space="0" w:color="auto"/>
+            </w:tcBorders>
+            <w:shd w:val="clear" w:color="auto" w:fill="auto"/>
+          </w:tcPr>
+          <w:p>
+            <w:pPr>
+              <w:rPr>
+                <w:rFonts w:cs="Calibri"/>
+                <w:b/>
+                <w:bCs/>
+                <w:szCs w:val="22"/>
+              </w:rPr>
+            </w:pPr>
+            <w:r>
+              <w:rPr>
+                <w:rFonts w:cs="Calibri"/>
+                <w:b/>
+                <w:bCs/>
+                <w:szCs w:val="22"/>
+              </w:rPr>
+              <w:t>Complejidad:</w:t>
+            </w:r>
+            <w:r>
+              <w:rPr>
+                <w:rFonts w:cs="Calibri"/>
+                <w:szCs w:val="22"/>
+              </w:rPr>
+              <w:br/>
+            </w:r>
+            <w:r>
+              <w:rPr>
+                <w:rFonts w:cs="Calibri"/>
+                <w:color w:val="000000" w:themeColor="text1"/>
+                <w:szCs w:val="22"/>
+              </w:rPr>
+              <w:t>MEDIA</w:t>
+            </w:r>
+          </w:p>
+        </w:tc>
+        <w:tc>
+          <w:tcPr>
+            <w:tcW w:w="6213" w:type="dxa"/>
+            <w:tcBorders>
+              <w:top w:val="nil"/>
+              <w:left w:val="nil"/>
+              <w:bottom w:val="single" w:sz="4" w:space="0" w:color="auto"/>
+              <w:right w:val="single" w:sz="8" w:space="0" w:color="000000"/>
+            </w:tcBorders>
+            <w:shd w:val="clear" w:color="auto" w:fill="auto"/>
+          </w:tcPr>
+          <w:p>
+            <w:pPr>
+              <w:rPr>
+                <w:rFonts w:cs="Calibri"/>
+                <w:b/>
+                <w:bCs/>
+                <w:szCs w:val="22"/>
+              </w:rPr>
+            </w:pPr>
+            <w:r>
+              <w:rPr>
+                <w:rFonts w:cs="Calibri"/>
+                <w:b/>
+                <w:bCs/>
+                <w:szCs w:val="22"/>
+              </w:rPr>
+              <w:t>Documentos asociados:</w:t>
+            </w:r>
+          </w:p>
+          <w:p>
+            <w:pPr>
+              <w:rPr>
+                <w:rFonts w:cs="Calibri"/>
+                <w:color w:val="4F81BD"/>
+                <w:szCs w:val="22"/>
+              </w:rPr>
+            </w:pPr>
+          </w:p>
+        </w:tc>
+      </w:tr>
+      <w:tr>
+        <w:trPr>
+          <w:trHeight w:val="255"/>
+        </w:trPr>
+        <w:tc>
+          <w:tcPr>
+            <w:tcW w:w="9048" w:type="dxa"/>
+            <w:gridSpan w:val="2"/>
+            <w:tcBorders>
+              <w:top w:val="single" w:sz="4" w:space="0" w:color="auto"/>
+              <w:left w:val="single" w:sz="8" w:space="0" w:color="auto"/>
+              <w:bottom w:val="single" w:sz="4" w:space="0" w:color="auto"/>
+              <w:right w:val="single" w:sz="8" w:space="0" w:color="000000"/>
+            </w:tcBorders>
+            <w:shd w:val="clear" w:color="auto" w:fill="auto"/>
+            <w:noWrap/>
+          </w:tcPr>
+          <w:p>
+            <w:pPr>
+              <w:rPr>
+                <w:rFonts w:cs="Calibri"/>
+                <w:szCs w:val="22"/>
+              </w:rPr>
+            </w:pPr>
+            <w:r>
+              <w:rPr>
+                <w:rFonts w:cs="Calibri"/>
+                <w:b/>
+                <w:bCs/>
+                <w:szCs w:val="22"/>
+              </w:rPr>
+              <w:t>Actores:</w:t>
+            </w:r>
+            <w:r>
+              <w:rPr>
+                <w:rFonts w:cs="Calibri"/>
+                <w:szCs w:val="22"/>
+              </w:rPr>
+              <w:t xml:space="preserve"> </w:t>
+            </w:r>
+          </w:p>
+          <w:p>
+            <w:pPr>
+              <w:rPr>
+                <w:rFonts w:cs="Calibri"/>
+                <w:color w:val="4F81BD"/>
+                <w:szCs w:val="22"/>
+              </w:rPr>
+            </w:pPr>
+            <w:r>
+              <w:rPr>
+                <w:rFonts w:cs="Calibri"/>
+                <w:color w:val="000000" w:themeColor="text1"/>
+                <w:szCs w:val="22"/>
+              </w:rPr>
+              <w:t>Usuario Final.</w:t>
+            </w:r>
+          </w:p>
+        </w:tc>
+      </w:tr>
+      <w:tr>
+        <w:trPr>
+          <w:trHeight w:val="255"/>
+        </w:trPr>
+        <w:tc>
+          <w:tcPr>
+            <w:tcW w:w="9048" w:type="dxa"/>
+            <w:gridSpan w:val="2"/>
+            <w:tcBorders>
+              <w:top w:val="single" w:sz="4" w:space="0" w:color="auto"/>
+              <w:left w:val="single" w:sz="8" w:space="0" w:color="auto"/>
+              <w:bottom w:val="single" w:sz="4" w:space="0" w:color="auto"/>
+              <w:right w:val="single" w:sz="8" w:space="0" w:color="000000"/>
+            </w:tcBorders>
+            <w:shd w:val="clear" w:color="auto" w:fill="auto"/>
+            <w:noWrap/>
+          </w:tcPr>
+          <w:p>
+            <w:pPr>
+              <w:rPr>
+                <w:rFonts w:cs="Calibri"/>
+                <w:b/>
+                <w:bCs/>
+                <w:szCs w:val="22"/>
+              </w:rPr>
+            </w:pPr>
+            <w:r>
+              <w:rPr>
+                <w:rFonts w:cs="Calibri"/>
+                <w:b/>
+                <w:bCs/>
+                <w:szCs w:val="22"/>
+              </w:rPr>
+              <w:t>Precondiciones:</w:t>
+            </w:r>
+          </w:p>
+          <w:p>
+            <w:pPr>
+              <w:rPr>
+                <w:rFonts w:cs="Calibri"/>
+                <w:bCs/>
+                <w:szCs w:val="22"/>
+              </w:rPr>
+            </w:pPr>
+            <w:r>
+              <w:rPr>
+                <w:rFonts w:cs="Calibri"/>
+                <w:bCs/>
+                <w:szCs w:val="22"/>
+              </w:rPr>
+              <w:t xml:space="preserve">Se </w:t>
+            </w:r>
+            <w:r>
+              <w:rPr>
+                <w:rFonts w:cs="Calibri"/>
+                <w:bCs/>
+                <w:szCs w:val="22"/>
+              </w:rPr>
+              <w:t>debe</w:t>
+            </w:r>
+            <w:r>
+              <w:rPr>
+                <w:rFonts w:cs="Calibri"/>
+                <w:bCs/>
+                <w:szCs w:val="22"/>
+              </w:rPr>
+              <w:t xml:space="preserve"> haber realizado la comparación para poder contar las líneas identificadas.</w:t>
+            </w:r>
+          </w:p>
+          <w:p>
+            <w:pPr>
+              <w:ind w:left="720"/>
+              <w:rPr>
+                <w:rFonts w:cs="Calibri"/>
+                <w:color w:val="4F81BD"/>
+                <w:szCs w:val="22"/>
+              </w:rPr>
+            </w:pPr>
+          </w:p>
+        </w:tc>
+      </w:tr>
+      <w:tr>
+        <w:trPr>
+          <w:trHeight w:val="417"/>
+        </w:trPr>
+        <w:tc>
+          <w:tcPr>
+            <w:tcW w:w="9048" w:type="dxa"/>
+            <w:gridSpan w:val="2"/>
+            <w:tcBorders>
+              <w:top w:val="single" w:sz="4" w:space="0" w:color="auto"/>
+              <w:left w:val="single" w:sz="8" w:space="0" w:color="auto"/>
+              <w:bottom w:val="single" w:sz="4" w:space="0" w:color="auto"/>
+              <w:right w:val="single" w:sz="8" w:space="0" w:color="000000"/>
+            </w:tcBorders>
+            <w:shd w:val="clear" w:color="auto" w:fill="auto"/>
+          </w:tcPr>
+          <w:p>
+            <w:pPr>
+              <w:rPr>
+                <w:rFonts w:cs="Calibri"/>
+                <w:b/>
+                <w:bCs/>
+                <w:szCs w:val="22"/>
+              </w:rPr>
+            </w:pPr>
+            <w:r>
+              <w:rPr>
+                <w:rFonts w:cs="Calibri"/>
+                <w:b/>
+                <w:bCs/>
+                <w:szCs w:val="22"/>
+              </w:rPr>
+              <w:t>Flujo básico:</w:t>
+            </w:r>
+          </w:p>
+          <w:p>
+            <w:pPr>
+              <w:jc w:val="both"/>
+              <w:rPr>
+                <w:rFonts w:cs="Calibri"/>
+                <w:bCs/>
+                <w:szCs w:val="22"/>
+              </w:rPr>
+            </w:pPr>
+            <w:r>
+              <w:rPr>
+                <w:rFonts w:cs="Calibri"/>
+                <w:bCs/>
+                <w:szCs w:val="22"/>
+              </w:rPr>
+              <w:t xml:space="preserve">El usuario ingresa a la aplicación selecciona mediante la interfaz el </w:t>
+            </w:r>
+            <w:r>
+              <w:rPr>
+                <w:rFonts w:cs="Calibri"/>
+                <w:bCs/>
+                <w:szCs w:val="22"/>
+              </w:rPr>
+              <w:t>programa modificado, el sistema realiza la comparación y cuenta las líneas de código agregadas y eliminadas que han sido identificadas</w:t>
+            </w:r>
+            <w:r>
+              <w:rPr>
+                <w:rFonts w:cs="Calibri"/>
+                <w:bCs/>
+                <w:szCs w:val="22"/>
+              </w:rPr>
+              <w:t>.</w:t>
+            </w:r>
+          </w:p>
+        </w:tc>
+      </w:tr>
+    </w:tbl>
+    <w:p>
+      <w:pPr>
         <w:pStyle w:val="Ttulo1"/>
       </w:pPr>
-      <w:bookmarkStart w:id="8" w:name="_Toc384160125"/>
+      <w:bookmarkStart w:id="8" w:name="_Toc384212182"/>
       <w:r>
-        <w:t>Prototipos</w:t>
+        <w:t>Requerimientos No funcionales</w:t>
       </w:r>
       <w:bookmarkEnd w:id="8"/>
+    </w:p>
+    <w:p>
+      <w:pPr>
+        <w:pStyle w:val="Ttulo2"/>
+        <w:numPr>
+          <w:ilvl w:val="1"/>
+          <w:numId w:val="27"/>
+        </w:numPr>
+      </w:pPr>
+      <w:bookmarkStart w:id="9" w:name="_Toc384212183"/>
+      <w:r>
+        <w:t>Usabilidad</w:t>
+      </w:r>
+      <w:bookmarkEnd w:id="9"/>
+    </w:p>
+    <w:p>
+      <w:pPr>
+        <w:jc w:val="both"/>
+      </w:pPr>
+      <w:r>
+        <w:t>El aplicativo tendrá una interfaz amigable y fácil de utilizar para el usuario final que lo guiará a realizar las funciones que dispone. Colores, textos y guías en la interfaz deben ser muy legibles y entendibles para que usuario</w:t>
+      </w:r>
+      <w:r>
+        <w:t>s</w:t>
+      </w:r>
+      <w:r>
+        <w:t xml:space="preserve"> sin conocimientos en el aplicativo comprenda</w:t>
+      </w:r>
+      <w:r>
+        <w:t>n</w:t>
+      </w:r>
+      <w:r>
+        <w:t xml:space="preserve"> </w:t>
+      </w:r>
+      <w:r>
+        <w:t>las</w:t>
+      </w:r>
+      <w:r>
+        <w:t xml:space="preserve"> funciones </w:t>
+      </w:r>
+      <w:r>
+        <w:t>que posee</w:t>
+      </w:r>
+      <w:r>
+        <w:t xml:space="preserve"> y </w:t>
+      </w:r>
+      <w:r>
+        <w:t xml:space="preserve">que </w:t>
+      </w:r>
+      <w:r>
+        <w:t>puede utilizar.</w:t>
+      </w:r>
+    </w:p>
+    <w:p>
+      <w:pPr>
+        <w:pStyle w:val="Ttulo2"/>
+        <w:numPr>
+          <w:ilvl w:val="1"/>
+          <w:numId w:val="27"/>
+        </w:numPr>
+      </w:pPr>
+      <w:bookmarkStart w:id="10" w:name="_Toc384212184"/>
+      <w:r>
+        <w:t>Portabilidad</w:t>
+      </w:r>
+      <w:bookmarkEnd w:id="10"/>
+    </w:p>
+    <w:p>
+      <w:pPr>
+        <w:jc w:val="both"/>
+      </w:pPr>
+      <w:r>
+        <w:t xml:space="preserve">El aplicativo </w:t>
+      </w:r>
+      <w:r>
+        <w:t xml:space="preserve">podrá ser ejecutado en cualquier terminal siempre que este tenga instalado el JRE (Java </w:t>
+      </w:r>
+      <w:proofErr w:type="spellStart"/>
+      <w:r>
+        <w:t>Runtime</w:t>
+      </w:r>
+      <w:proofErr w:type="spellEnd"/>
+      <w:r>
+        <w:t xml:space="preserve"> </w:t>
+      </w:r>
+      <w:proofErr w:type="spellStart"/>
+      <w:r>
+        <w:t>Environment</w:t>
+      </w:r>
+      <w:proofErr w:type="spellEnd"/>
+      <w:r>
+        <w:t>), de esta forma el terminal cumple con las características básicas de hardware necesarias para ejecutar el aplicativo.</w:t>
+      </w:r>
+    </w:p>
+    <w:p>
+      <w:pPr>
+        <w:pStyle w:val="Ttulo2"/>
+        <w:numPr>
+          <w:ilvl w:val="1"/>
+          <w:numId w:val="27"/>
+        </w:numPr>
+      </w:pPr>
+      <w:bookmarkStart w:id="11" w:name="_Toc384212185"/>
+      <w:proofErr w:type="spellStart"/>
+      <w:r>
+        <w:t>Mantenibilidad</w:t>
+      </w:r>
+      <w:bookmarkEnd w:id="11"/>
+      <w:proofErr w:type="spellEnd"/>
+    </w:p>
+    <w:p>
+      <w:pPr>
+        <w:jc w:val="both"/>
+      </w:pPr>
+      <w:r>
+        <w:t xml:space="preserve">El sistema debe ser diseñado y desarrollado de tal forma que permita </w:t>
+      </w:r>
+      <w:r>
+        <w:t>realizar mantenimientos y mejoras sin requerir esfuerzos adicionales. Para ello es importante la documentación de código</w:t>
+      </w:r>
+      <w:r>
+        <w:t xml:space="preserve">, </w:t>
+      </w:r>
+      <w:r>
+        <w:t>la modularidad de la aplicaci</w:t>
+      </w:r>
+      <w:r>
+        <w:t xml:space="preserve">ón y la </w:t>
+      </w:r>
+      <w:proofErr w:type="spellStart"/>
+      <w:r>
+        <w:t>parametrización</w:t>
+      </w:r>
+      <w:proofErr w:type="spellEnd"/>
+      <w:r>
+        <w:t xml:space="preserve"> de propiedades en archivos que permitan realizar cambios sin afectar código fuente.</w:t>
+      </w:r>
+    </w:p>
+    <w:p>
+      <w:pPr>
+        <w:pStyle w:val="Ttulo2"/>
+        <w:numPr>
+          <w:ilvl w:val="1"/>
+          <w:numId w:val="27"/>
+        </w:numPr>
+      </w:pPr>
+      <w:bookmarkStart w:id="12" w:name="_Toc384212186"/>
+      <w:r>
+        <w:lastRenderedPageBreak/>
+        <w:t>Modularidad</w:t>
+      </w:r>
+      <w:bookmarkEnd w:id="12"/>
+    </w:p>
+    <w:p>
+      <w:pPr>
+        <w:jc w:val="both"/>
+      </w:pPr>
+      <w:r>
+        <w:t>El sistema se desarrollará en clases y funciones que cumplirán con labores específicas, esto con el fin de no mezclar lógica de negocio y poder realizar cambios o adición de nuevas funcionalidades, sin requerir esfuerzos adicionales ni afectar la calidad de funcionalidades antiguas.</w:t>
+      </w:r>
+    </w:p>
+    <w:p>
+      <w:pPr>
+        <w:pStyle w:val="Ttulo1"/>
+      </w:pPr>
+      <w:bookmarkStart w:id="13" w:name="_Toc384212187"/>
+      <w:r>
+        <w:t>Interfaz de Usuario</w:t>
+      </w:r>
+      <w:bookmarkEnd w:id="13"/>
     </w:p>
     <w:p>
       <w:pPr>
@@ -2832,8 +3824,6 @@
         </w:rPr>
         <w:t>Prototipo</w:t>
       </w:r>
-      <w:bookmarkStart w:id="9" w:name="_GoBack"/>
-      <w:bookmarkEnd w:id="9"/>
       <w:r>
         <w:rPr>
           <w:b/>
@@ -3101,7 +4091,7 @@
                 <w:bCs/>
                 <w:noProof/>
               </w:rPr>
-              <w:t>4</w:t>
+              <w:t>5</w:t>
             </w:r>
             <w:r>
               <w:rPr>
@@ -3587,7 +4577,7 @@
   <w:abstractNum w:abstractNumId="2">
     <w:nsid w:val="03F630AF"/>
     <w:multiLevelType w:val="multilevel"/>
-    <w:tmpl w:val="520C1FB4"/>
+    <w:tmpl w:val="66043C5E"/>
     <w:lvl w:ilvl="0">
       <w:start w:val="1"/>
       <w:numFmt w:val="decimal"/>
@@ -4585,6 +5575,119 @@
     </w:lvl>
   </w:abstractNum>
   <w:abstractNum w:abstractNumId="10">
+    <w:nsid w:val="1CEB0D44"/>
+    <w:multiLevelType w:val="hybridMultilevel"/>
+    <w:tmpl w:val="912E0C30"/>
+    <w:lvl w:ilvl="0" w:tplc="BABE91B0">
+      <w:start w:val="2"/>
+      <w:numFmt w:val="bullet"/>
+      <w:lvlText w:val="-"/>
+      <w:lvlJc w:val="left"/>
+      <w:pPr>
+        <w:ind w:left="720" w:hanging="360"/>
+      </w:pPr>
+      <w:rPr>
+        <w:rFonts w:ascii="Calibri" w:eastAsia="Times New Roman" w:hAnsi="Calibri" w:cs="Times New Roman" w:hint="default"/>
+      </w:rPr>
+    </w:lvl>
+    <w:lvl w:ilvl="1" w:tplc="240A0003" w:tentative="1">
+      <w:start w:val="1"/>
+      <w:numFmt w:val="bullet"/>
+      <w:lvlText w:val="o"/>
+      <w:lvlJc w:val="left"/>
+      <w:pPr>
+        <w:ind w:left="1440" w:hanging="360"/>
+      </w:pPr>
+      <w:rPr>
+        <w:rFonts w:ascii="Courier New" w:hAnsi="Courier New" w:cs="Courier New" w:hint="default"/>
+      </w:rPr>
+    </w:lvl>
+    <w:lvl w:ilvl="2" w:tplc="240A0005" w:tentative="1">
+      <w:start w:val="1"/>
+      <w:numFmt w:val="bullet"/>
+      <w:lvlText w:val=""/>
+      <w:lvlJc w:val="left"/>
+      <w:pPr>
+        <w:ind w:left="2160" w:hanging="360"/>
+      </w:pPr>
+      <w:rPr>
+        <w:rFonts w:ascii="Wingdings" w:hAnsi="Wingdings" w:hint="default"/>
+      </w:rPr>
+    </w:lvl>
+    <w:lvl w:ilvl="3" w:tplc="240A0001" w:tentative="1">
+      <w:start w:val="1"/>
+      <w:numFmt w:val="bullet"/>
+      <w:lvlText w:val=""/>
+      <w:lvlJc w:val="left"/>
+      <w:pPr>
+        <w:ind w:left="2880" w:hanging="360"/>
+      </w:pPr>
+      <w:rPr>
+        <w:rFonts w:ascii="Symbol" w:hAnsi="Symbol" w:hint="default"/>
+      </w:rPr>
+    </w:lvl>
+    <w:lvl w:ilvl="4" w:tplc="240A0003" w:tentative="1">
+      <w:start w:val="1"/>
+      <w:numFmt w:val="bullet"/>
+      <w:lvlText w:val="o"/>
+      <w:lvlJc w:val="left"/>
+      <w:pPr>
+        <w:ind w:left="3600" w:hanging="360"/>
+      </w:pPr>
+      <w:rPr>
+        <w:rFonts w:ascii="Courier New" w:hAnsi="Courier New" w:cs="Courier New" w:hint="default"/>
+      </w:rPr>
+    </w:lvl>
+    <w:lvl w:ilvl="5" w:tplc="240A0005" w:tentative="1">
+      <w:start w:val="1"/>
+      <w:numFmt w:val="bullet"/>
+      <w:lvlText w:val=""/>
+      <w:lvlJc w:val="left"/>
+      <w:pPr>
+        <w:ind w:left="4320" w:hanging="360"/>
+      </w:pPr>
+      <w:rPr>
+        <w:rFonts w:ascii="Wingdings" w:hAnsi="Wingdings" w:hint="default"/>
+      </w:rPr>
+    </w:lvl>
+    <w:lvl w:ilvl="6" w:tplc="240A0001" w:tentative="1">
+      <w:start w:val="1"/>
+      <w:numFmt w:val="bullet"/>
+      <w:lvlText w:val=""/>
+      <w:lvlJc w:val="left"/>
+      <w:pPr>
+        <w:ind w:left="5040" w:hanging="360"/>
+      </w:pPr>
+      <w:rPr>
+        <w:rFonts w:ascii="Symbol" w:hAnsi="Symbol" w:hint="default"/>
+      </w:rPr>
+    </w:lvl>
+    <w:lvl w:ilvl="7" w:tplc="240A0003" w:tentative="1">
+      <w:start w:val="1"/>
+      <w:numFmt w:val="bullet"/>
+      <w:lvlText w:val="o"/>
+      <w:lvlJc w:val="left"/>
+      <w:pPr>
+        <w:ind w:left="5760" w:hanging="360"/>
+      </w:pPr>
+      <w:rPr>
+        <w:rFonts w:ascii="Courier New" w:hAnsi="Courier New" w:cs="Courier New" w:hint="default"/>
+      </w:rPr>
+    </w:lvl>
+    <w:lvl w:ilvl="8" w:tplc="240A0005" w:tentative="1">
+      <w:start w:val="1"/>
+      <w:numFmt w:val="bullet"/>
+      <w:lvlText w:val=""/>
+      <w:lvlJc w:val="left"/>
+      <w:pPr>
+        <w:ind w:left="6480" w:hanging="360"/>
+      </w:pPr>
+      <w:rPr>
+        <w:rFonts w:ascii="Wingdings" w:hAnsi="Wingdings" w:hint="default"/>
+      </w:rPr>
+    </w:lvl>
+  </w:abstractNum>
+  <w:abstractNum w:abstractNumId="11">
     <w:nsid w:val="2FC30CEC"/>
     <w:multiLevelType w:val="multilevel"/>
     <w:tmpl w:val="81064120"/>
@@ -4725,7 +5828,7 @@
       </w:rPr>
     </w:lvl>
   </w:abstractNum>
-  <w:abstractNum w:abstractNumId="11">
+  <w:abstractNum w:abstractNumId="12">
     <w:nsid w:val="331441E1"/>
     <w:multiLevelType w:val="multilevel"/>
     <w:tmpl w:val="53C410DC"/>
@@ -4838,7 +5941,7 @@
       </w:rPr>
     </w:lvl>
   </w:abstractNum>
-  <w:abstractNum w:abstractNumId="12">
+  <w:abstractNum w:abstractNumId="13">
     <w:nsid w:val="3E3F2C87"/>
     <w:multiLevelType w:val="hybridMultilevel"/>
     <w:tmpl w:val="C7DE05D0"/>
@@ -4924,7 +6027,7 @@
       </w:pPr>
     </w:lvl>
   </w:abstractNum>
-  <w:abstractNum w:abstractNumId="13">
+  <w:abstractNum w:abstractNumId="14">
     <w:nsid w:val="4D3F330F"/>
     <w:multiLevelType w:val="hybridMultilevel"/>
     <w:tmpl w:val="1A7AFF3E"/>
@@ -5037,7 +6140,7 @@
       </w:rPr>
     </w:lvl>
   </w:abstractNum>
-  <w:abstractNum w:abstractNumId="14">
+  <w:abstractNum w:abstractNumId="15">
     <w:nsid w:val="53B17764"/>
     <w:multiLevelType w:val="multilevel"/>
     <w:tmpl w:val="066A7F6A"/>
@@ -5179,7 +6282,7 @@
       </w:rPr>
     </w:lvl>
   </w:abstractNum>
-  <w:abstractNum w:abstractNumId="15">
+  <w:abstractNum w:abstractNumId="16">
     <w:nsid w:val="5D8E6DD4"/>
     <w:multiLevelType w:val="multilevel"/>
     <w:tmpl w:val="240A001F"/>
@@ -5265,10 +6368,10 @@
       </w:pPr>
     </w:lvl>
   </w:abstractNum>
-  <w:abstractNum w:abstractNumId="16">
+  <w:abstractNum w:abstractNumId="17">
     <w:nsid w:val="5F602DAC"/>
     <w:multiLevelType w:val="multilevel"/>
-    <w:tmpl w:val="5648950A"/>
+    <w:tmpl w:val="516E8044"/>
     <w:lvl w:ilvl="0">
       <w:start w:val="1"/>
       <w:numFmt w:val="decimal"/>
@@ -5412,7 +6515,7 @@
       </w:rPr>
     </w:lvl>
   </w:abstractNum>
-  <w:abstractNum w:abstractNumId="17">
+  <w:abstractNum w:abstractNumId="18">
     <w:nsid w:val="64322C5C"/>
     <w:multiLevelType w:val="hybridMultilevel"/>
     <w:tmpl w:val="1060B830"/>
@@ -5501,7 +6604,7 @@
       </w:pPr>
     </w:lvl>
   </w:abstractNum>
-  <w:abstractNum w:abstractNumId="18">
+  <w:abstractNum w:abstractNumId="19">
     <w:nsid w:val="7B5709AA"/>
     <w:multiLevelType w:val="multilevel"/>
     <w:tmpl w:val="432C7D00"/>
@@ -5625,19 +6728,19 @@
     <w:abstractNumId w:val="1"/>
   </w:num>
   <w:num w:numId="3">
-    <w:abstractNumId w:val="18"/>
+    <w:abstractNumId w:val="19"/>
   </w:num>
   <w:num w:numId="4">
-    <w:abstractNumId w:val="10"/>
+    <w:abstractNumId w:val="11"/>
   </w:num>
   <w:num w:numId="5">
     <w:abstractNumId w:val="6"/>
   </w:num>
   <w:num w:numId="6">
-    <w:abstractNumId w:val="14"/>
+    <w:abstractNumId w:val="15"/>
   </w:num>
   <w:num w:numId="7">
-    <w:abstractNumId w:val="16"/>
+    <w:abstractNumId w:val="17"/>
   </w:num>
   <w:num w:numId="8">
     <w:abstractNumId w:val="5"/>
@@ -5649,16 +6752,16 @@
     <w:abstractNumId w:val="0"/>
   </w:num>
   <w:num w:numId="11">
-    <w:abstractNumId w:val="13"/>
+    <w:abstractNumId w:val="14"/>
   </w:num>
   <w:num w:numId="12">
-    <w:abstractNumId w:val="11"/>
+    <w:abstractNumId w:val="12"/>
   </w:num>
   <w:num w:numId="13">
     <w:abstractNumId w:val="8"/>
   </w:num>
   <w:num w:numId="14">
-    <w:abstractNumId w:val="16"/>
+    <w:abstractNumId w:val="17"/>
     <w:lvlOverride w:ilvl="0">
       <w:startOverride w:val="2"/>
     </w:lvlOverride>
@@ -5667,7 +6770,7 @@
     </w:lvlOverride>
   </w:num>
   <w:num w:numId="15">
-    <w:abstractNumId w:val="16"/>
+    <w:abstractNumId w:val="17"/>
     <w:lvlOverride w:ilvl="0">
       <w:startOverride w:val="2"/>
     </w:lvlOverride>
@@ -5676,10 +6779,10 @@
     </w:lvlOverride>
   </w:num>
   <w:num w:numId="16">
-    <w:abstractNumId w:val="16"/>
+    <w:abstractNumId w:val="17"/>
   </w:num>
   <w:num w:numId="17">
-    <w:abstractNumId w:val="16"/>
+    <w:abstractNumId w:val="17"/>
     <w:lvlOverride w:ilvl="0">
       <w:startOverride w:val="3"/>
     </w:lvlOverride>
@@ -5709,7 +6812,7 @@
     </w:lvlOverride>
   </w:num>
   <w:num w:numId="18">
-    <w:abstractNumId w:val="16"/>
+    <w:abstractNumId w:val="17"/>
     <w:lvlOverride w:ilvl="0">
       <w:startOverride w:val="5"/>
     </w:lvlOverride>
@@ -5739,7 +6842,7 @@
     </w:lvlOverride>
   </w:num>
   <w:num w:numId="19">
-    <w:abstractNumId w:val="17"/>
+    <w:abstractNumId w:val="18"/>
   </w:num>
   <w:num w:numId="20">
     <w:abstractNumId w:val="4"/>
@@ -5748,16 +6851,79 @@
     <w:abstractNumId w:val="9"/>
   </w:num>
   <w:num w:numId="22">
-    <w:abstractNumId w:val="12"/>
+    <w:abstractNumId w:val="13"/>
   </w:num>
   <w:num w:numId="23">
-    <w:abstractNumId w:val="15"/>
+    <w:abstractNumId w:val="16"/>
   </w:num>
   <w:num w:numId="24">
     <w:abstractNumId w:val="7"/>
   </w:num>
   <w:num w:numId="25">
-    <w:abstractNumId w:val="16"/>
+    <w:abstractNumId w:val="17"/>
+  </w:num>
+  <w:num w:numId="26">
+    <w:abstractNumId w:val="17"/>
+    <w:lvlOverride w:ilvl="0">
+      <w:startOverride w:val="1"/>
+    </w:lvlOverride>
+    <w:lvlOverride w:ilvl="1">
+      <w:startOverride w:val="1"/>
+    </w:lvlOverride>
+    <w:lvlOverride w:ilvl="2">
+      <w:startOverride w:val="1"/>
+    </w:lvlOverride>
+    <w:lvlOverride w:ilvl="3">
+      <w:startOverride w:val="1"/>
+    </w:lvlOverride>
+    <w:lvlOverride w:ilvl="4">
+      <w:startOverride w:val="1"/>
+    </w:lvlOverride>
+    <w:lvlOverride w:ilvl="5">
+      <w:startOverride w:val="1"/>
+    </w:lvlOverride>
+    <w:lvlOverride w:ilvl="6">
+      <w:startOverride w:val="1"/>
+    </w:lvlOverride>
+    <w:lvlOverride w:ilvl="7">
+      <w:startOverride w:val="1"/>
+    </w:lvlOverride>
+    <w:lvlOverride w:ilvl="8">
+      <w:startOverride w:val="1"/>
+    </w:lvlOverride>
+  </w:num>
+  <w:num w:numId="27">
+    <w:abstractNumId w:val="17"/>
+    <w:lvlOverride w:ilvl="0">
+      <w:startOverride w:val="3"/>
+    </w:lvlOverride>
+    <w:lvlOverride w:ilvl="1">
+      <w:startOverride w:val="1"/>
+    </w:lvlOverride>
+    <w:lvlOverride w:ilvl="2">
+      <w:startOverride w:val="1"/>
+    </w:lvlOverride>
+    <w:lvlOverride w:ilvl="3">
+      <w:startOverride w:val="1"/>
+    </w:lvlOverride>
+    <w:lvlOverride w:ilvl="4">
+      <w:startOverride w:val="1"/>
+    </w:lvlOverride>
+    <w:lvlOverride w:ilvl="5">
+      <w:startOverride w:val="1"/>
+    </w:lvlOverride>
+    <w:lvlOverride w:ilvl="6">
+      <w:startOverride w:val="1"/>
+    </w:lvlOverride>
+    <w:lvlOverride w:ilvl="7">
+      <w:startOverride w:val="1"/>
+    </w:lvlOverride>
+    <w:lvlOverride w:ilvl="8">
+      <w:startOverride w:val="1"/>
+    </w:lvlOverride>
+  </w:num>
+  <w:num w:numId="28">
+    <w:abstractNumId w:val="17"/>
     <w:lvlOverride w:ilvl="0">
       <w:startOverride w:val="2"/>
     </w:lvlOverride>
@@ -5786,35 +6952,8 @@
       <w:startOverride w:val="1"/>
     </w:lvlOverride>
   </w:num>
-  <w:num w:numId="26">
-    <w:abstractNumId w:val="16"/>
-    <w:lvlOverride w:ilvl="0">
-      <w:startOverride w:val="1"/>
-    </w:lvlOverride>
-    <w:lvlOverride w:ilvl="1">
-      <w:startOverride w:val="1"/>
-    </w:lvlOverride>
-    <w:lvlOverride w:ilvl="2">
-      <w:startOverride w:val="1"/>
-    </w:lvlOverride>
-    <w:lvlOverride w:ilvl="3">
-      <w:startOverride w:val="1"/>
-    </w:lvlOverride>
-    <w:lvlOverride w:ilvl="4">
-      <w:startOverride w:val="1"/>
-    </w:lvlOverride>
-    <w:lvlOverride w:ilvl="5">
-      <w:startOverride w:val="1"/>
-    </w:lvlOverride>
-    <w:lvlOverride w:ilvl="6">
-      <w:startOverride w:val="1"/>
-    </w:lvlOverride>
-    <w:lvlOverride w:ilvl="7">
-      <w:startOverride w:val="1"/>
-    </w:lvlOverride>
-    <w:lvlOverride w:ilvl="8">
-      <w:startOverride w:val="1"/>
-    </w:lvlOverride>
+  <w:num w:numId="29">
+    <w:abstractNumId w:val="10"/>
   </w:num>
   <w:numIdMacAtCleanup w:val="13"/>
 </w:numbering>
@@ -5992,7 +7131,7 @@
     <w:pPr>
       <w:keepNext/>
       <w:numPr>
-        <w:numId w:val="16"/>
+        <w:numId w:val="25"/>
       </w:numPr>
       <w:spacing w:before="240" w:after="60"/>
       <w:outlineLvl w:val="0"/>
@@ -6074,7 +7213,7 @@
     <w:pPr>
       <w:numPr>
         <w:ilvl w:val="4"/>
-        <w:numId w:val="16"/>
+        <w:numId w:val="25"/>
       </w:numPr>
       <w:spacing w:before="240" w:after="60"/>
       <w:outlineLvl w:val="4"/>
@@ -6098,7 +7237,7 @@
     <w:pPr>
       <w:numPr>
         <w:ilvl w:val="5"/>
-        <w:numId w:val="16"/>
+        <w:numId w:val="25"/>
       </w:numPr>
       <w:spacing w:before="240" w:after="60"/>
       <w:outlineLvl w:val="5"/>
@@ -6119,7 +7258,7 @@
     <w:pPr>
       <w:numPr>
         <w:ilvl w:val="6"/>
-        <w:numId w:val="16"/>
+        <w:numId w:val="25"/>
       </w:numPr>
       <w:spacing w:before="240" w:after="60"/>
       <w:outlineLvl w:val="6"/>
@@ -6134,7 +7273,7 @@
     <w:pPr>
       <w:numPr>
         <w:ilvl w:val="7"/>
-        <w:numId w:val="16"/>
+        <w:numId w:val="25"/>
       </w:numPr>
       <w:spacing w:before="240" w:after="60"/>
       <w:outlineLvl w:val="7"/>
@@ -6154,7 +7293,7 @@
     <w:pPr>
       <w:numPr>
         <w:ilvl w:val="8"/>
-        <w:numId w:val="16"/>
+        <w:numId w:val="25"/>
       </w:numPr>
       <w:spacing w:before="240" w:after="60"/>
       <w:outlineLvl w:val="8"/>
@@ -6552,7 +7691,7 @@
     <w:rsid w:val="00000E5F"/>
     <w:pPr>
       <w:numPr>
-        <w:numId w:val="16"/>
+        <w:numId w:val="25"/>
       </w:numPr>
     </w:pPr>
   </w:style>
@@ -7046,7 +8185,7 @@
     <w:pPr>
       <w:keepNext/>
       <w:numPr>
-        <w:numId w:val="16"/>
+        <w:numId w:val="25"/>
       </w:numPr>
       <w:spacing w:before="240" w:after="60"/>
       <w:outlineLvl w:val="0"/>
@@ -7128,7 +8267,7 @@
     <w:pPr>
       <w:numPr>
         <w:ilvl w:val="4"/>
-        <w:numId w:val="16"/>
+        <w:numId w:val="25"/>
       </w:numPr>
       <w:spacing w:before="240" w:after="60"/>
       <w:outlineLvl w:val="4"/>
@@ -7152,7 +8291,7 @@
     <w:pPr>
       <w:numPr>
         <w:ilvl w:val="5"/>
-        <w:numId w:val="16"/>
+        <w:numId w:val="25"/>
       </w:numPr>
       <w:spacing w:before="240" w:after="60"/>
       <w:outlineLvl w:val="5"/>
@@ -7173,7 +8312,7 @@
     <w:pPr>
       <w:numPr>
         <w:ilvl w:val="6"/>
-        <w:numId w:val="16"/>
+        <w:numId w:val="25"/>
       </w:numPr>
       <w:spacing w:before="240" w:after="60"/>
       <w:outlineLvl w:val="6"/>
@@ -7188,7 +8327,7 @@
     <w:pPr>
       <w:numPr>
         <w:ilvl w:val="7"/>
-        <w:numId w:val="16"/>
+        <w:numId w:val="25"/>
       </w:numPr>
       <w:spacing w:before="240" w:after="60"/>
       <w:outlineLvl w:val="7"/>
@@ -7208,7 +8347,7 @@
     <w:pPr>
       <w:numPr>
         <w:ilvl w:val="8"/>
-        <w:numId w:val="16"/>
+        <w:numId w:val="25"/>
       </w:numPr>
       <w:spacing w:before="240" w:after="60"/>
       <w:outlineLvl w:val="8"/>
@@ -7606,7 +8745,7 @@
     <w:rsid w:val="00000E5F"/>
     <w:pPr>
       <w:numPr>
-        <w:numId w:val="16"/>
+        <w:numId w:val="25"/>
       </w:numPr>
     </w:pPr>
   </w:style>
@@ -8218,7 +9357,7 @@
 </file>
 
 <file path=customXml/itemProps1.xml><?xml version="1.0" encoding="utf-8"?>
-<ds:datastoreItem xmlns:ds="http://schemas.openxmlformats.org/officeDocument/2006/customXml" ds:itemID="{89A48D4E-DCEB-463F-B896-579ECE305C26}">
+<ds:datastoreItem xmlns:ds="http://schemas.openxmlformats.org/officeDocument/2006/customXml" ds:itemID="{E33D53E0-7446-4661-8DBB-137C7647D96A}">
   <ds:schemaRefs>
     <ds:schemaRef ds:uri="http://schemas.openxmlformats.org/officeDocument/2006/bibliography"/>
   </ds:schemaRefs>

</xml_diff>